<commit_message>
added to the project
</commit_message>
<xml_diff>
--- a/labinstructions/LAB 3-OOP-control statement I.docx
+++ b/labinstructions/LAB 3-OOP-control statement I.docx
@@ -658,7 +658,7 @@
           <w:bdr w:val="none" w:sz="0" w:space="0" w:color="auto" w:frame="1"/>
         </w:rPr>
         <w:drawing>
-          <wp:inline distT="0" distB="0" distL="0" distR="0" wp14:anchorId="27B588DE" wp14:editId="77AEB751">
+          <wp:inline distT="0" distB="0" distL="0" distR="0" wp14:anchorId="27B588DE" wp14:editId="6450D94A">
             <wp:extent cx="3994150" cy="1204111"/>
             <wp:effectExtent l="12700" t="12700" r="6350" b="15240"/>
             <wp:docPr id="3" name="Picture 3" descr="Formula to compute the roots of a quadratic equation"/>
@@ -806,7 +806,7 @@
           <w:bdr w:val="none" w:sz="0" w:space="0" w:color="auto" w:frame="1"/>
         </w:rPr>
         <w:drawing>
-          <wp:inline distT="0" distB="0" distL="0" distR="0" wp14:anchorId="7B7E3B06" wp14:editId="28559E82">
+          <wp:inline distT="0" distB="0" distL="0" distR="0" wp14:anchorId="7B7E3B06" wp14:editId="0D508026">
             <wp:extent cx="3993515" cy="525101"/>
             <wp:effectExtent l="12700" t="12700" r="6985" b="8890"/>
             <wp:docPr id="2" name="Picture 2" descr="Formula to compute the roots of a quadratic equation"/>
@@ -981,7 +981,7 @@
         <w:rPr>
           <w:rFonts w:asciiTheme="minorHAnsi" w:hAnsiTheme="minorHAnsi" w:cstheme="majorBidi"/>
         </w:rPr>
-        <w:t>Write a Java program that reads two floating-point numbers and tests whether they are the same up to three decimal places.</w:t>
+        <w:t xml:space="preserve">Write a Java program that reads two floating-point numbers and tests whether they are the same up to three decimal places.  </w:t>
       </w:r>
     </w:p>
     <w:p>
@@ -1243,10 +1243,7 @@
             </w:rPr>
           </w:pPr>
           <w:r>
-            <w:rPr>
-              <w:noProof/>
-            </w:rPr>
-            <w:object w:dxaOrig="2190" w:dyaOrig="1170" w14:anchorId="7F258021">
+            <w:object w:dxaOrig="3288" w:dyaOrig="1764" w14:anchorId="7F258021">
               <v:shapetype id="_x0000_t75" coordsize="21600,21600" o:spt="75" o:preferrelative="t" path="m@4@5l@4@11@9@11@9@5xe" filled="f" stroked="f">
                 <v:stroke joinstyle="miter"/>
                 <v:formulas>
@@ -1266,10 +1263,10 @@
                 <v:path o:extrusionok="f" gradientshapeok="t" o:connecttype="rect"/>
                 <o:lock v:ext="edit" aspectratio="t"/>
               </v:shapetype>
-              <v:shape id="_x0000_i1025" type="#_x0000_t75" alt="" style="width:163.95pt;height:88.6pt;mso-width-percent:0;mso-height-percent:0;mso-width-percent:0;mso-height-percent:0">
+              <v:shape id="_x0000_i1025" type="#_x0000_t75" style="width:164pt;height:88.5pt">
                 <v:imagedata r:id="rId2" o:title=""/>
               </v:shape>
-              <o:OLEObject Type="Embed" ProgID="PBrush" ShapeID="_x0000_i1025" DrawAspect="Content" ObjectID="_1756835694" r:id="rId3"/>
+              <o:OLEObject Type="Embed" ProgID="PBrush" ShapeID="_x0000_i1025" DrawAspect="Content" ObjectID="_1756750688" r:id="rId3"/>
             </w:object>
           </w:r>
         </w:p>

</xml_diff>